<commit_message>
Github and Certification Report : 15-07-20
</commit_message>
<xml_diff>
--- a/Jayraj 4AL17CS036 - GitHub and Certification.docx
+++ b/Jayraj 4AL17CS036 - GitHub and Certification.docx
@@ -388,6 +388,16 @@
                 <w:szCs w:val="24"/>
               </w:rPr>
             </w:pPr>
+            <w:r>
+              <w:rPr>
+                <w:rFonts w:ascii="Times New Roman" w:eastAsia="Times New Roman" w:hAnsi="Times New Roman" w:cs="Times New Roman"/>
+                <w:b/>
+                <w:bCs/>
+                <w:sz w:val="24"/>
+                <w:szCs w:val="24"/>
+              </w:rPr>
+              <w:t>105</w:t>
+            </w:r>
           </w:p>
         </w:tc>
         <w:tc>
@@ -1273,10 +1283,7 @@
               <w:pStyle w:val="NoSpacing"/>
             </w:pPr>
             <w:r>
-              <w:t>3</w:t>
-            </w:r>
-            <w:r>
-              <w:t xml:space="preserve">) </w:t>
+              <w:t xml:space="preserve">3) </w:t>
             </w:r>
             <w:r>
               <w:t>Build-an-E-Commerce-with-ReactJS</w:t>
@@ -1880,6 +1887,7 @@
   <w:style w:type="character" w:default="1" w:styleId="DefaultParagraphFont">
     <w:name w:val="Default Paragraph Font"/>
     <w:uiPriority w:val="1"/>
+    <w:semiHidden/>
     <w:unhideWhenUsed/>
   </w:style>
   <w:style w:type="table" w:default="1" w:styleId="TableNormal">

</xml_diff>